<commit_message>
Reference latest existing annex instead of original contract in new annexes
When a client has existing annexes, the generated annex now references the
latest annex (e.g., "Aneksa br. U-22-25") instead of always referencing
the original contract. Clients with only a contract still reference it as
before ("Ugovora br. X").

Co-Authored-By: Claude Opus 4.6 <noreply@anthropic.com>
</commit_message>
<xml_diff>
--- a/templates/default/aneks_template.docx
+++ b/templates/default/aneks_template.docx
@@ -116,7 +116,7 @@
           <w:b/>
           <w:sz w:val="20"/>
         </w:rPr>
-        <w:t>Anex br. {{ broj_aneksa }} Ugovora br. {{ broj_ugovora }}</w:t>
+        <w:t>Anex br. {{ broj_aneksa }} {{ referentni_naziv_gen }} br. {{ referentni_broj }}</w:t>
       </w:r>
     </w:p>
     <w:p>
@@ -176,7 +176,7 @@
           <w:b w:val="0"/>
           <w:sz w:val="20"/>
         </w:rPr>
-        <w:t>Ugovorne strane suglasno utvrđuju da su dana {{ datum_ugovora }} sklopile Ugovor br. {{ broj_ugovora }} o servisiranju i održavanju informacijskog sustava</w:t>
+        <w:t>Ugovorne strane suglasno utvrđuju da su dana {{ datum_referentnog }} sklopile {{ referentni_naziv_nom }} br. {{ referentni_broj }} o servisiranju i održavanju informacijskog sustava</w:t>
       </w:r>
     </w:p>
     <w:p>
@@ -208,7 +208,7 @@
           <w:b w:val="0"/>
           <w:sz w:val="20"/>
         </w:rPr>
-        <w:t>Ugovorne strane suglasno utvrđuju da se mijenja odredba čl. 3. gore navedenog Ugovora na način da ista sada glasi:</w:t>
+        <w:t>Ugovorne strane suglasno utvrđuju da se mijenja odredba čl. 3. gore navedenog {{ referentni_naziv_gen }} na način da ista sada glasi:</w:t>
       </w:r>
     </w:p>
     <w:p>
@@ -288,7 +288,7 @@
           <w:b w:val="0"/>
           <w:sz w:val="20"/>
         </w:rPr>
-        <w:t>Ugovorne strane suglasno utvrđuju da se mijenja odredba čl. 4 st. 4 gore navedenog Ugovora na način da ista sada glasi:</w:t>
+        <w:t>Ugovorne strane suglasno utvrđuju da se mijenja odredba čl. 4 st. 4 gore navedenog {{ referentni_naziv_gen }} na način da ista sada glasi:</w:t>
       </w:r>
     </w:p>
     <w:p>
@@ -412,7 +412,7 @@
           <w:b w:val="0"/>
           <w:sz w:val="20"/>
         </w:rPr>
-        <w:t>Ugovorne strane suglasno utvrđuju da se mijenja odredba Priloga 2. gore navedenog Ugovora na način da ista sada glasi:</w:t>
+        <w:t>Ugovorne strane suglasno utvrđuju da se mijenja odredba Priloga 2. gore navedenog {{ referentni_naziv_gen }} na način da ista sada glasi:</w:t>
       </w:r>
     </w:p>
     <w:p>
@@ -891,7 +891,7 @@
           <w:b w:val="0"/>
           <w:sz w:val="20"/>
         </w:rPr>
-        <w:t>Ugovorne strane suglasno utvrđuju da ostale odredbe Ugovora {{ broj_ugovora }} o servisiranju i održavanju informacijskog sustava ostaju nepromijenjene.</w:t>
+        <w:t>Ugovorne strane suglasno utvrđuju da ostale odredbe {{ referentni_naziv_gen }} {{ referentni_broj }} o servisiranju i održavanju informacijskog sustava ostaju nepromijenjene.</w:t>
       </w:r>
     </w:p>
     <w:p>

</xml_diff>

<commit_message>
fix(template): improve annex document formatting
Four formatting improvements to the annex .docx template:

1. "i" connector between signing parties: changed from centered
   to left-aligned to match standard legal document formatting.

2. Article titles ("Čl. 1" through "Čl. 7."): changed from
   left-aligned to centered for better visual hierarchy.

3. Service hour descriptions (L1/L2 lines): added bullet points
   (•) with left indent and hanging indent for readability.

4. Pricing table column widths: replaced equal-width columns
   (all 1.12") with proportional widths — Opis (description)
   gets 7.0cm (41% of table) while narrow columns like Poz.
   and Kol. get 1.5cm each. Total width unchanged at 17cm.

Co-Authored-By: Claude Opus 4.6 <noreply@anthropic.com>
</commit_message>
<xml_diff>
--- a/templates/default/aneks_template.docx
+++ b/templates/default/aneks_template.docx
@@ -39,7 +39,7 @@
     </w:p>
     <w:p>
       <w:pPr>
-        <w:jc w:val="center"/>
+        <w:jc w:val="left"/>
       </w:pPr>
       <w:r>
         <w:rPr>
@@ -150,6 +150,7 @@
     <w:p>
       <w:pPr>
         <w:spacing w:before="160"/>
+        <w:jc w:val="center"/>
       </w:pPr>
       <w:r>
         <w:rPr>
@@ -182,6 +183,7 @@
     <w:p>
       <w:pPr>
         <w:spacing w:before="160"/>
+        <w:jc w:val="center"/>
       </w:pPr>
       <w:r>
         <w:rPr>
@@ -262,6 +264,7 @@
     <w:p>
       <w:pPr>
         <w:spacing w:before="160"/>
+        <w:jc w:val="center"/>
       </w:pPr>
       <w:r>
         <w:rPr>
@@ -355,13 +358,16 @@
       </w:r>
     </w:p>
     <w:p>
+      <w:pPr>
+        <w:ind w:left="720" w:hanging="357"/>
+      </w:pPr>
       <w:r>
         <w:rPr>
           <w:rFonts w:ascii="Arial" w:hAnsi="Arial"/>
           <w:b w:val="0"/>
           <w:sz w:val="20"/>
         </w:rPr>
-        <w:t>{{ l1_sati }} sistem administrator sata (L1) – sistemsko održavanje radnih stanica, mrežne infrastrukture, printera i hardverske periferije, pomoć korisnicima pri radu, edukacija korisnika</w:t>
+        <w:t>• {{ l1_sati }} sistem administrator sata (L1) – sistemsko održavanje radnih stanica, mrežne infrastrukture, printera i hardverske periferije, pomoć korisnicima pri radu, edukacija korisnika</w:t>
       </w:r>
     </w:p>
     <w:p>
@@ -374,18 +380,22 @@
       </w:r>
     </w:p>
     <w:p>
+      <w:pPr>
+        <w:ind w:left="720" w:hanging="357"/>
+      </w:pPr>
       <w:r>
         <w:rPr>
           <w:rFonts w:ascii="Arial" w:hAnsi="Arial"/>
           <w:b w:val="0"/>
           <w:sz w:val="20"/>
         </w:rPr>
-        <w:t>{{ l2_sati }} sistem inženjer sat – (L2) – Održavanje i konfiguriranje komunikacijske mreže, održavanje i konfiguriranje poslužitelja i Office 365 sustava, savjetodavne usluge</w:t>
+        <w:t>• {{ l2_sati }} sistem inženjer sat – (L2) – Održavanje i konfiguriranje komunikacijske mreže, održavanje i konfiguriranje poslužitelja i Office 365 sustava, savjetodavne usluge</w:t>
       </w:r>
     </w:p>
     <w:p>
       <w:pPr>
         <w:spacing w:before="160"/>
+        <w:jc w:val="center"/>
       </w:pPr>
       <w:r>
         <w:rPr>
@@ -451,17 +461,17 @@
         <w:tblLook w:firstColumn="1" w:firstRow="1" w:lastColumn="0" w:lastRow="0" w:noHBand="0" w:noVBand="1" w:val="04A0"/>
       </w:tblPr>
       <w:tblGrid>
-        <w:gridCol w:w="1606"/>
-        <w:gridCol w:w="1606"/>
-        <w:gridCol w:w="1606"/>
-        <w:gridCol w:w="1606"/>
-        <w:gridCol w:w="1606"/>
-        <w:gridCol w:w="1606"/>
+        <w:gridCol w:w="850"/>
+        <w:gridCol w:w="3968"/>
+        <w:gridCol w:w="1133"/>
+        <w:gridCol w:w="1020"/>
+        <w:gridCol w:w="850"/>
+        <w:gridCol w:w="1814"/>
       </w:tblGrid>
       <w:tr>
         <w:tc>
           <w:tcPr>
-            <w:tcW w:type="dxa" w:w="1606"/>
+            <w:tcW w:type="dxa" w:w="850"/>
           </w:tcPr>
           <w:p>
             <w:r/>
@@ -477,7 +487,7 @@
         </w:tc>
         <w:tc>
           <w:tcPr>
-            <w:tcW w:type="dxa" w:w="1606"/>
+            <w:tcW w:type="dxa" w:w="3968"/>
           </w:tcPr>
           <w:p>
             <w:r/>
@@ -493,7 +503,7 @@
         </w:tc>
         <w:tc>
           <w:tcPr>
-            <w:tcW w:type="dxa" w:w="1606"/>
+            <w:tcW w:type="dxa" w:w="1133"/>
           </w:tcPr>
           <w:p>
             <w:r/>
@@ -509,7 +519,7 @@
         </w:tc>
         <w:tc>
           <w:tcPr>
-            <w:tcW w:type="dxa" w:w="1606"/>
+            <w:tcW w:type="dxa" w:w="1020"/>
           </w:tcPr>
           <w:p>
             <w:r/>
@@ -525,7 +535,7 @@
         </w:tc>
         <w:tc>
           <w:tcPr>
-            <w:tcW w:type="dxa" w:w="1606"/>
+            <w:tcW w:type="dxa" w:w="850"/>
           </w:tcPr>
           <w:p>
             <w:r/>
@@ -541,7 +551,7 @@
         </w:tc>
         <w:tc>
           <w:tcPr>
-            <w:tcW w:type="dxa" w:w="1606"/>
+            <w:tcW w:type="dxa" w:w="1814"/>
           </w:tcPr>
           <w:p>
             <w:r/>
@@ -561,7 +571,7 @@
       <w:tr>
         <w:tc>
           <w:tcPr>
-            <w:tcW w:type="dxa" w:w="1606"/>
+            <w:tcW w:type="dxa" w:w="850"/>
           </w:tcPr>
           <w:p>
             <w:r/>
@@ -577,7 +587,7 @@
         </w:tc>
         <w:tc>
           <w:tcPr>
-            <w:tcW w:type="dxa" w:w="1606"/>
+            <w:tcW w:type="dxa" w:w="3968"/>
           </w:tcPr>
           <w:p>
             <w:r/>
@@ -592,7 +602,7 @@
         </w:tc>
         <w:tc>
           <w:tcPr>
-            <w:tcW w:type="dxa" w:w="1606"/>
+            <w:tcW w:type="dxa" w:w="1133"/>
           </w:tcPr>
           <w:p>
             <w:r/>
@@ -607,7 +617,7 @@
         </w:tc>
         <w:tc>
           <w:tcPr>
-            <w:tcW w:type="dxa" w:w="1606"/>
+            <w:tcW w:type="dxa" w:w="1020"/>
           </w:tcPr>
           <w:p>
             <w:r/>
@@ -622,7 +632,7 @@
         </w:tc>
         <w:tc>
           <w:tcPr>
-            <w:tcW w:type="dxa" w:w="1606"/>
+            <w:tcW w:type="dxa" w:w="850"/>
           </w:tcPr>
           <w:p>
             <w:r/>
@@ -637,7 +647,7 @@
         </w:tc>
         <w:tc>
           <w:tcPr>
-            <w:tcW w:type="dxa" w:w="1606"/>
+            <w:tcW w:type="dxa" w:w="1814"/>
           </w:tcPr>
           <w:p>
             <w:r/>
@@ -654,7 +664,7 @@
       <w:tr>
         <w:tc>
           <w:tcPr>
-            <w:tcW w:type="dxa" w:w="1606"/>
+            <w:tcW w:type="dxa" w:w="850"/>
           </w:tcPr>
           <w:p>
             <w:r/>
@@ -670,7 +680,7 @@
         </w:tc>
         <w:tc>
           <w:tcPr>
-            <w:tcW w:type="dxa" w:w="1606"/>
+            <w:tcW w:type="dxa" w:w="3968"/>
           </w:tcPr>
           <w:p>
             <w:r/>
@@ -686,7 +696,7 @@
         </w:tc>
         <w:tc>
           <w:tcPr>
-            <w:tcW w:type="dxa" w:w="1606"/>
+            <w:tcW w:type="dxa" w:w="1133"/>
           </w:tcPr>
           <w:p>
             <w:r/>
@@ -702,7 +712,7 @@
         </w:tc>
         <w:tc>
           <w:tcPr>
-            <w:tcW w:type="dxa" w:w="1606"/>
+            <w:tcW w:type="dxa" w:w="1020"/>
           </w:tcPr>
           <w:p>
             <w:r/>
@@ -718,7 +728,7 @@
         </w:tc>
         <w:tc>
           <w:tcPr>
-            <w:tcW w:type="dxa" w:w="1606"/>
+            <w:tcW w:type="dxa" w:w="850"/>
           </w:tcPr>
           <w:p>
             <w:r/>
@@ -734,7 +744,7 @@
         </w:tc>
         <w:tc>
           <w:tcPr>
-            <w:tcW w:type="dxa" w:w="1606"/>
+            <w:tcW w:type="dxa" w:w="1814"/>
           </w:tcPr>
           <w:p>
             <w:r/>
@@ -752,7 +762,7 @@
       <w:tr>
         <w:tc>
           <w:tcPr>
-            <w:tcW w:type="dxa" w:w="1606"/>
+            <w:tcW w:type="dxa" w:w="850"/>
           </w:tcPr>
           <w:p>
             <w:r/>
@@ -768,7 +778,7 @@
         </w:tc>
         <w:tc>
           <w:tcPr>
-            <w:tcW w:type="dxa" w:w="1606"/>
+            <w:tcW w:type="dxa" w:w="3968"/>
           </w:tcPr>
           <w:p>
             <w:r/>
@@ -783,7 +793,7 @@
         </w:tc>
         <w:tc>
           <w:tcPr>
-            <w:tcW w:type="dxa" w:w="1606"/>
+            <w:tcW w:type="dxa" w:w="1133"/>
           </w:tcPr>
           <w:p>
             <w:r/>
@@ -798,7 +808,7 @@
         </w:tc>
         <w:tc>
           <w:tcPr>
-            <w:tcW w:type="dxa" w:w="1606"/>
+            <w:tcW w:type="dxa" w:w="1020"/>
           </w:tcPr>
           <w:p>
             <w:r/>
@@ -813,7 +823,7 @@
         </w:tc>
         <w:tc>
           <w:tcPr>
-            <w:tcW w:type="dxa" w:w="1606"/>
+            <w:tcW w:type="dxa" w:w="850"/>
           </w:tcPr>
           <w:p>
             <w:r/>
@@ -828,7 +838,7 @@
         </w:tc>
         <w:tc>
           <w:tcPr>
-            <w:tcW w:type="dxa" w:w="1606"/>
+            <w:tcW w:type="dxa" w:w="1814"/>
           </w:tcPr>
           <w:p>
             <w:r/>
@@ -865,6 +875,7 @@
     <w:p>
       <w:pPr>
         <w:spacing w:before="160"/>
+        <w:jc w:val="center"/>
       </w:pPr>
       <w:r>
         <w:rPr>
@@ -897,6 +908,7 @@
     <w:p>
       <w:pPr>
         <w:spacing w:before="160"/>
+        <w:jc w:val="center"/>
       </w:pPr>
       <w:r>
         <w:rPr>
@@ -929,6 +941,7 @@
     <w:p>
       <w:pPr>
         <w:spacing w:before="160"/>
+        <w:jc w:val="center"/>
       </w:pPr>
       <w:r>
         <w:rPr>

</xml_diff>